<commit_message>
Add Follow Light, Remove Unused Overview File
</commit_message>
<xml_diff>
--- a/maze-escape-gameplay-design.docx
+++ b/maze-escape-gameplay-design.docx
@@ -1764,7 +1764,14 @@
                       <w:i/>
                       <w:color w:val="B7B7B7"/>
                     </w:rPr>
-                    <w:t>, this is done with torches that keep the maze lit that gradually emit less light</w:t>
+                    <w:t xml:space="preserve">, this is done with </w:t>
+                  </w:r>
+                  <w:r>
+                    <w:rPr>
+                      <w:i/>
+                      <w:color w:val="B7B7B7"/>
+                    </w:rPr>
+                    <w:t>a spotlight that will follow the player and will start to become less bright as time passes.</w:t>
                   </w:r>
                 </w:p>
               </w:tc>

</xml_diff>